<commit_message>
Update diag use case
</commit_message>
<xml_diff>
--- a/ProjetDeStage/Uses case2.docx
+++ b/ProjetDeStage/Uses case2.docx
@@ -379,10 +379,33 @@
       </w:r>
       <w:r>
         <w:br/>
-        <w:t>3 : Le system analyse le répertoire de travail et charge la Base de donnée</w:t>
-      </w:r>
-      <w:r>
-        <w:t xml:space="preserve"> et enrichie la liste déroulante de langue avec els info récupéré de la BDD</w:t>
+        <w:t>3 : Le system anal</w:t>
+      </w:r>
+      <w:r>
+        <w:t xml:space="preserve">yse le répertoire de travail, </w:t>
+      </w:r>
+      <w:r>
+        <w:t>charge la Base de donnée</w:t>
+      </w:r>
+      <w:r>
+        <w:t xml:space="preserve"> et enrichie la l</w:t>
+      </w:r>
+      <w:r>
+        <w:t xml:space="preserve">iste déroulante de langue avec </w:t>
+      </w:r>
+      <w:proofErr w:type="gramStart"/>
+      <w:r>
+        <w:t>l</w:t>
+      </w:r>
+      <w:r>
+        <w:t>e</w:t>
+      </w:r>
+      <w:r>
+        <w:t>s info</w:t>
+      </w:r>
+      <w:proofErr w:type="gramEnd"/>
+      <w:r>
+        <w:t xml:space="preserve"> récupéré de la BDD</w:t>
       </w:r>
       <w:r>
         <w:br/>
@@ -544,21 +567,23 @@
     </w:p>
     <w:p>
       <w:r>
-        <w:t>1 : Le système invite l’utilisateur à choisir une vidéo à importer</w:t>
-      </w:r>
-      <w:r>
-        <w:br/>
-        <w:t>2 : L’utilisateur Choisit une vidéo via une boite de dialogue</w:t>
-      </w:r>
-      <w:r>
-        <w:br/>
-      </w:r>
-      <w:r>
-        <w:t>3</w:t>
+        <w:t>1</w:t>
+      </w:r>
+      <w:r>
+        <w:t> : L’utilisateur Choisit une vidéo via une boite de dialogue</w:t>
+      </w:r>
+      <w:r>
+        <w:br/>
+      </w:r>
+      <w:r>
+        <w:t>2</w:t>
       </w:r>
       <w:r>
         <w:t> : Le système invite l’utilisateur à convertir la vidéo</w:t>
       </w:r>
+      <w:r>
+        <w:t xml:space="preserve"> en activant le bouton convertir</w:t>
+      </w:r>
     </w:p>
     <w:p>
       <w:r>
@@ -567,15 +592,17 @@
     </w:p>
     <w:p>
       <w:r>
-        <w:t>1A1 : L’utilisateur importe manuellement une vidéo</w:t>
-      </w:r>
-      <w:r>
-        <w:br/>
-        <w:t>1 : Le système invite l’utilisateur à choisir une vidéo à importer</w:t>
-      </w:r>
-      <w:r>
-        <w:br/>
-        <w:t xml:space="preserve">2 : L’utilisateur </w:t>
+        <w:t>1A1 : L’utilisateur</w:t>
+      </w:r>
+      <w:r>
+        <w:t xml:space="preserve"> importe manuellement une vidéo</w:t>
+      </w:r>
+      <w:r>
+        <w:br/>
+        <w:t>1</w:t>
+      </w:r>
+      <w:r>
+        <w:t xml:space="preserve"> : L’utilisateur </w:t>
       </w:r>
       <w:r>
         <w:t>glisse la vidéo dans le répertoire de travail</w:t>
@@ -664,21 +691,20 @@
     </w:p>
     <w:p>
       <w:r>
-        <w:t xml:space="preserve">1 : Le système invite l’utilisateur à </w:t>
-      </w:r>
-      <w:r>
-        <w:t>convertir la vidéo</w:t>
-      </w:r>
-      <w:r>
-        <w:br/>
-        <w:t xml:space="preserve">2 : L’utilisateur </w:t>
+        <w:t>1</w:t>
+      </w:r>
+      <w:r>
+        <w:t xml:space="preserve"> : L’utilisateur </w:t>
       </w:r>
       <w:r>
         <w:t>Click sur le bouton conversion</w:t>
       </w:r>
       <w:r>
         <w:br/>
-        <w:t xml:space="preserve">3 : Le système </w:t>
+        <w:t>2</w:t>
+      </w:r>
+      <w:r>
+        <w:t xml:space="preserve"> : Le système </w:t>
       </w:r>
       <w:r>
         <w:t>converti la vidéo a l’emplacement du répertoire de travail</w:t>
@@ -697,15 +723,20 @@
         <w:br/>
       </w:r>
       <w:r>
-        <w:t>1 : Le système invite l’utilisateur à convertir la vidéo</w:t>
-      </w:r>
-      <w:r>
-        <w:br/>
-        <w:t>2 : L’utilisateur glisse la vidéo dans le répertoire de travail</w:t>
-      </w:r>
-      <w:r>
-        <w:br/>
-        <w:t xml:space="preserve">3 : Le système en analyse du répertoire détecte la vidéo </w:t>
+        <w:t>1</w:t>
+      </w:r>
+      <w:r>
+        <w:t> : L’utilisateur glisse la vidéo</w:t>
+      </w:r>
+      <w:r>
+        <w:t xml:space="preserve"> dans le répertoire de travail</w:t>
+      </w:r>
+      <w:r>
+        <w:br/>
+        <w:t>2</w:t>
+      </w:r>
+      <w:r>
+        <w:t xml:space="preserve"> : Le système en analyse du répertoire détecte la vidéo </w:t>
       </w:r>
       <w:r>
         <w:t>désactive le bouton de conversion et charge la vidéo dans la vue</w:t>
@@ -809,51 +840,55 @@
     </w:p>
     <w:p>
       <w:r>
-        <w:t xml:space="preserve">1 : Le système invite l’utilisateur </w:t>
-      </w:r>
-      <w:r>
-        <w:t xml:space="preserve">via un input et un bouton à créer une langue à ajouter à la liste </w:t>
+        <w:t>1</w:t>
+      </w:r>
+      <w:r>
+        <w:t xml:space="preserve"> : L’utilisateur </w:t>
+      </w:r>
+      <w:r>
+        <w:t xml:space="preserve">Saisie un texte correspondant </w:t>
+      </w:r>
+      <w:r>
+        <w:t>à</w:t>
+      </w:r>
+      <w:r>
+        <w:t xml:space="preserve"> une langue de sous-titre et appuie sur le bouton créer</w:t>
+      </w:r>
+      <w:r>
+        <w:br/>
+      </w:r>
+      <w:r>
+        <w:t>2</w:t>
+      </w:r>
+      <w:r>
+        <w:t xml:space="preserve"> : Le système </w:t>
+      </w:r>
+      <w:r>
+        <w:t>vérifie</w:t>
+      </w:r>
+      <w:r>
+        <w:t xml:space="preserve"> que la langue n’est pas déjà présente dans la liste</w:t>
+      </w:r>
+      <w:r>
+        <w:br/>
+      </w:r>
+      <w:r>
+        <w:t>3</w:t>
+      </w:r>
+      <w:r>
+        <w:t xml:space="preserve"> : Le système </w:t>
+      </w:r>
+      <w:r>
+        <w:t xml:space="preserve">ajoute cette langue a la liste </w:t>
       </w:r>
       <w:r>
         <w:t>déroulante</w:t>
       </w:r>
       <w:r>
-        <w:br/>
-        <w:t xml:space="preserve">2 : L’utilisateur </w:t>
-      </w:r>
-      <w:r>
-        <w:t xml:space="preserve">Saisie un texte correspondant </w:t>
-      </w:r>
-      <w:r>
-        <w:t>à</w:t>
-      </w:r>
-      <w:r>
-        <w:t xml:space="preserve"> une langue de sous-titre et appuie sur le bouton créer</w:t>
-      </w:r>
-      <w:r>
-        <w:br/>
-        <w:t xml:space="preserve">3 : Le système </w:t>
-      </w:r>
-      <w:r>
-        <w:t>vérifie</w:t>
-      </w:r>
-      <w:r>
-        <w:t xml:space="preserve"> que la langue n’est pas déjà présente dans la liste</w:t>
-      </w:r>
-      <w:r>
-        <w:br/>
-      </w:r>
-      <w:r>
-        <w:t>4</w:t>
-      </w:r>
-      <w:r>
-        <w:t xml:space="preserve"> : Le système </w:t>
-      </w:r>
-      <w:r>
-        <w:t xml:space="preserve">ajoute cette langue a la liste </w:t>
-      </w:r>
-      <w:r>
-        <w:t>déroulante</w:t>
+        <w:t xml:space="preserve"> (si aucun sous-titre n’est enregistré dans la base de donnée  alors la langue ne sera pas retrouvé au redémarrage</w:t>
+      </w:r>
+      <w:r>
+        <w:t>)</w:t>
       </w:r>
     </w:p>
     <w:p>
@@ -875,7 +910,7 @@
         <w:br/>
       </w:r>
       <w:r>
-        <w:t>3</w:t>
+        <w:t>2</w:t>
       </w:r>
       <w:r>
         <w:t>E1 La langue est déjà présente dans la liste</w:t>
@@ -1109,13 +1144,7 @@
       </w:r>
       <w:r>
         <w:br/>
-        <w:t xml:space="preserve">4 : Le système </w:t>
-      </w:r>
-      <w:r>
-        <w:t>active le bouton ext</w:t>
-      </w:r>
-      <w:r>
-        <w:t>raire les sous-titres hard codé</w:t>
+        <w:t>4 : Le système active le bouton extraire les sous-titres hard codé</w:t>
       </w:r>
     </w:p>
     <w:p>
@@ -1264,13 +1293,7 @@
       <w:proofErr w:type="gramEnd"/>
       <w:r>
         <w:br/>
-        <w:t>4 :</w:t>
-      </w:r>
-      <w:r>
-        <w:t xml:space="preserve"> Le système active le bouton extraire les sous-titres hard codé</w:t>
-      </w:r>
-      <w:r>
-        <w:t xml:space="preserve"> </w:t>
+        <w:t xml:space="preserve">4 : Le système active le bouton extraire les sous-titres hard codé </w:t>
       </w:r>
       <w:r>
         <w:br w:type="page"/>
@@ -1510,13 +1533,7 @@
         <w:t xml:space="preserve"> </w:t>
       </w:r>
       <w:r>
-        <w:t xml:space="preserve">Se trouver dans un répertoire, avoir </w:t>
-      </w:r>
-      <w:r>
-        <w:t xml:space="preserve">une </w:t>
-      </w:r>
-      <w:r>
-        <w:t xml:space="preserve">vidéo chargé (contenant des sous-titre intégré </w:t>
+        <w:t xml:space="preserve">Se trouver dans un répertoire, avoir une vidéo chargé (contenant des sous-titre intégré </w:t>
       </w:r>
       <w:proofErr w:type="spellStart"/>
       <w:proofErr w:type="gramStart"/>
@@ -1526,13 +1543,7 @@
       <w:proofErr w:type="spellEnd"/>
       <w:proofErr w:type="gramEnd"/>
       <w:r>
-        <w:t xml:space="preserve"> la vidéo) et avoir sélectionné une </w:t>
-      </w:r>
-      <w:r>
-        <w:t>langue et une version</w:t>
-      </w:r>
-      <w:r>
-        <w:t>.</w:t>
+        <w:t xml:space="preserve"> la vidéo) et avoir sélectionné une langue et une version.</w:t>
       </w:r>
     </w:p>
     <w:p>
@@ -1541,19 +1552,7 @@
       </w:r>
       <w:r>
         <w:br/>
-        <w:t>-Les sous-titre</w:t>
-      </w:r>
-      <w:r>
-        <w:t xml:space="preserve"> original</w:t>
-      </w:r>
-      <w:r>
-        <w:t xml:space="preserve"> sont </w:t>
-      </w:r>
-      <w:r>
-        <w:t xml:space="preserve">extrait de la vidéo et </w:t>
-      </w:r>
-      <w:r>
-        <w:t>enregistrés dans la base de données</w:t>
+        <w:t>-Les sous-titre original sont extrait de la vidéo et enregistrés dans la base de données</w:t>
       </w:r>
     </w:p>
     <w:p>
@@ -1589,7 +1588,10 @@
         <w:t>4 : activation du bouton « sauvegarder tout » </w:t>
       </w:r>
     </w:p>
-    <w:p/>
+    <w:p>
+      <w:bookmarkStart w:id="0" w:name="_GoBack"/>
+      <w:bookmarkEnd w:id="0"/>
+    </w:p>
     <w:p>
       <w:pPr>
         <w:rPr>
@@ -1932,10 +1934,7 @@
       </w:r>
       <w:r>
         <w:br/>
-        <w:t>1</w:t>
-      </w:r>
-      <w:r>
-        <w:t> : Le système vérifie la conformité des données</w:t>
+        <w:t>1 : Le système vérifie la conformité des données</w:t>
       </w:r>
       <w:r>
         <w:br/>
@@ -1944,12 +1943,370 @@
       <w:r>
         <w:br/>
       </w:r>
-      <w:bookmarkStart w:id="0" w:name="_GoBack"/>
-      <w:bookmarkEnd w:id="0"/>
     </w:p>
     <w:p>
       <w:r>
         <w:br w:type="page"/>
+      </w:r>
+    </w:p>
+    <w:p>
+      <w:pPr>
+        <w:pStyle w:val="Paragraphedeliste"/>
+        <w:numPr>
+          <w:ilvl w:val="0"/>
+          <w:numId w:val="2"/>
+        </w:numPr>
+        <w:spacing w:line="256" w:lineRule="auto"/>
+        <w:rPr>
+          <w:sz w:val="24"/>
+        </w:rPr>
+      </w:pPr>
+      <w:r>
+        <w:rPr>
+          <w:sz w:val="32"/>
+          <w:szCs w:val="32"/>
+        </w:rPr>
+        <w:lastRenderedPageBreak/>
+        <w:t>Scenario de la use case «</w:t>
+      </w:r>
+      <w:r>
+        <w:rPr>
+          <w:sz w:val="24"/>
+        </w:rPr>
+        <w:t>Modifier</w:t>
+      </w:r>
+      <w:r>
+        <w:rPr>
+          <w:sz w:val="24"/>
+        </w:rPr>
+        <w:t xml:space="preserve"> un sous-titre</w:t>
+      </w:r>
+      <w:r>
+        <w:rPr>
+          <w:sz w:val="32"/>
+          <w:szCs w:val="32"/>
+        </w:rPr>
+        <w:t>»</w:t>
+      </w:r>
+      <w:r>
+        <w:t> </w:t>
+      </w:r>
+    </w:p>
+    <w:p>
+      <w:r>
+        <w:t xml:space="preserve">Acteur : </w:t>
+      </w:r>
+      <w:r>
+        <w:br/>
+        <w:t>-Utilisateur</w:t>
+      </w:r>
+    </w:p>
+    <w:p>
+      <w:r>
+        <w:t>Précondition :</w:t>
+      </w:r>
+      <w:r>
+        <w:br/>
+        <w:t>-</w:t>
+      </w:r>
+      <w:r>
+        <w:t>Des sous-titres sont chargé dans la vue en synchro avec une vidéo</w:t>
+      </w:r>
+    </w:p>
+    <w:p>
+      <w:r>
+        <w:t>Post Condition</w:t>
+      </w:r>
+      <w:r>
+        <w:br/>
+        <w:t>-</w:t>
+      </w:r>
+      <w:r>
+        <w:t>Le sous-titre actif a été modifié</w:t>
+      </w:r>
+    </w:p>
+    <w:p>
+      <w:r>
+        <w:t>Scenario nominal :</w:t>
+      </w:r>
+    </w:p>
+    <w:p>
+      <w:r>
+        <w:t xml:space="preserve">1 : L’utilisateur </w:t>
+      </w:r>
+      <w:r>
+        <w:t xml:space="preserve">modifie au besoin, </w:t>
+      </w:r>
+      <w:proofErr w:type="gramStart"/>
+      <w:r>
+        <w:t xml:space="preserve">les </w:t>
+      </w:r>
+      <w:r>
+        <w:t>time</w:t>
+      </w:r>
+      <w:proofErr w:type="gramEnd"/>
+      <w:r>
+        <w:t xml:space="preserve"> code</w:t>
+      </w:r>
+      <w:r>
+        <w:t xml:space="preserve"> le texte du sous-titre ou le z-index</w:t>
+      </w:r>
+      <w:r>
+        <w:t xml:space="preserve"> du sous-titre</w:t>
+      </w:r>
+      <w:r>
+        <w:br/>
+      </w:r>
+      <w:r>
+        <w:t>2 : Le système vérifie la conformité des données</w:t>
+      </w:r>
+      <w:r>
+        <w:br/>
+        <w:t>3 : Le système met à jour le sous-titre dans la BDD</w:t>
+      </w:r>
+    </w:p>
+    <w:p>
+      <w:r>
+        <w:t>Scenario Exceptionnel :</w:t>
+      </w:r>
+    </w:p>
+    <w:p>
+      <w:r>
+        <w:t xml:space="preserve">2E1 : Les donnée ne sont pas conforme (ex : time code hors de la plage de la vidéo ou </w:t>
+      </w:r>
+      <w:proofErr w:type="spellStart"/>
+      <w:r>
+        <w:t>timecode</w:t>
+      </w:r>
+      <w:proofErr w:type="spellEnd"/>
+      <w:r>
+        <w:t xml:space="preserve"> début&gt; </w:t>
+      </w:r>
+      <w:proofErr w:type="spellStart"/>
+      <w:r>
+        <w:t>timecode</w:t>
+      </w:r>
+      <w:proofErr w:type="spellEnd"/>
+      <w:r>
+        <w:t xml:space="preserve"> fin) </w:t>
+      </w:r>
+      <w:r>
+        <w:br/>
+        <w:t>1 : Le système vérifie la conformité des données</w:t>
+      </w:r>
+      <w:r>
+        <w:br/>
+      </w:r>
+      <w:r>
+        <w:t>2 : Les donnée sont invalidé par le système et l’utilisateur en est informé</w:t>
+      </w:r>
+    </w:p>
+    <w:p/>
+    <w:p>
+      <w:pPr>
+        <w:pStyle w:val="Paragraphedeliste"/>
+        <w:numPr>
+          <w:ilvl w:val="0"/>
+          <w:numId w:val="2"/>
+        </w:numPr>
+        <w:spacing w:line="256" w:lineRule="auto"/>
+        <w:rPr>
+          <w:sz w:val="24"/>
+        </w:rPr>
+      </w:pPr>
+      <w:r>
+        <w:rPr>
+          <w:sz w:val="32"/>
+          <w:szCs w:val="32"/>
+        </w:rPr>
+        <w:t>Scenario de la use case «</w:t>
+      </w:r>
+      <w:r>
+        <w:rPr>
+          <w:sz w:val="24"/>
+        </w:rPr>
+        <w:t>Supprimer</w:t>
+      </w:r>
+      <w:r>
+        <w:rPr>
+          <w:sz w:val="24"/>
+        </w:rPr>
+        <w:t xml:space="preserve"> un sous-titre</w:t>
+      </w:r>
+      <w:r>
+        <w:rPr>
+          <w:sz w:val="32"/>
+          <w:szCs w:val="32"/>
+        </w:rPr>
+        <w:t>»</w:t>
+      </w:r>
+      <w:r>
+        <w:t> </w:t>
+      </w:r>
+    </w:p>
+    <w:p>
+      <w:r>
+        <w:t xml:space="preserve">Acteur : </w:t>
+      </w:r>
+      <w:r>
+        <w:br/>
+        <w:t>-Utilisateur</w:t>
+      </w:r>
+    </w:p>
+    <w:p>
+      <w:r>
+        <w:t>Précondition :</w:t>
+      </w:r>
+      <w:r>
+        <w:br/>
+        <w:t>-Des sous-titres sont chargé dans la vue en synchro avec une vidéo</w:t>
+      </w:r>
+    </w:p>
+    <w:p>
+      <w:r>
+        <w:t>Post Condition</w:t>
+      </w:r>
+      <w:r>
+        <w:br/>
+        <w:t xml:space="preserve">-Le sous-titre actif a été </w:t>
+      </w:r>
+      <w:r>
+        <w:t>supprimé</w:t>
+      </w:r>
+    </w:p>
+    <w:p>
+      <w:r>
+        <w:t>Scenario nominal :</w:t>
+      </w:r>
+    </w:p>
+    <w:p>
+      <w:r>
+        <w:t xml:space="preserve">1 : L’utilisateur </w:t>
+      </w:r>
+      <w:r>
+        <w:t>Clique sur le bouton supprimé le sous-titre</w:t>
+      </w:r>
+      <w:r>
+        <w:br/>
+        <w:t xml:space="preserve">2 : </w:t>
+      </w:r>
+      <w:r>
+        <w:t>Le système efface le sous-titre de la base de donnée (</w:t>
+      </w:r>
+      <w:proofErr w:type="spellStart"/>
+      <w:r>
+        <w:t>a</w:t>
+      </w:r>
+      <w:proofErr w:type="spellEnd"/>
+      <w:r>
+        <w:t xml:space="preserve"> voir pour une demande de confirmation ou si on enlève le sous-titre du tableau et qu’on confirme les suppressions avec un bouton)</w:t>
+      </w:r>
+    </w:p>
+    <w:p>
+      <w:r>
+        <w:br w:type="page"/>
+      </w:r>
+    </w:p>
+    <w:p>
+      <w:pPr>
+        <w:pStyle w:val="Paragraphedeliste"/>
+        <w:numPr>
+          <w:ilvl w:val="0"/>
+          <w:numId w:val="2"/>
+        </w:numPr>
+        <w:spacing w:line="256" w:lineRule="auto"/>
+        <w:rPr>
+          <w:sz w:val="24"/>
+        </w:rPr>
+      </w:pPr>
+      <w:r>
+        <w:rPr>
+          <w:sz w:val="32"/>
+          <w:szCs w:val="32"/>
+        </w:rPr>
+        <w:lastRenderedPageBreak/>
+        <w:t>Scenario de la use case «</w:t>
+      </w:r>
+      <w:r>
+        <w:rPr>
+          <w:sz w:val="24"/>
+        </w:rPr>
+        <w:t>Copier</w:t>
+      </w:r>
+      <w:r>
+        <w:rPr>
+          <w:sz w:val="24"/>
+        </w:rPr>
+        <w:t xml:space="preserve"> un sous-titre</w:t>
+      </w:r>
+      <w:r>
+        <w:rPr>
+          <w:sz w:val="32"/>
+          <w:szCs w:val="32"/>
+        </w:rPr>
+        <w:t>»</w:t>
+      </w:r>
+      <w:r>
+        <w:t> </w:t>
+      </w:r>
+    </w:p>
+    <w:p>
+      <w:r>
+        <w:t xml:space="preserve">Acteur : </w:t>
+      </w:r>
+      <w:r>
+        <w:br/>
+        <w:t>-Utilisateur</w:t>
+      </w:r>
+    </w:p>
+    <w:p>
+      <w:r>
+        <w:t>Précondition :</w:t>
+      </w:r>
+      <w:r>
+        <w:br/>
+        <w:t>-Des sous-titres sont chargé dans la vue en synchro avec une vidéo</w:t>
+      </w:r>
+    </w:p>
+    <w:p>
+      <w:r>
+        <w:t>Post Condition</w:t>
+      </w:r>
+      <w:r>
+        <w:br/>
+        <w:t xml:space="preserve">-Le sous-titre actif </w:t>
+      </w:r>
+      <w:r>
+        <w:t>a été copié dans le presse-</w:t>
+      </w:r>
+      <w:r>
+        <w:t>papier de l’utilisateur</w:t>
+      </w:r>
+    </w:p>
+    <w:p>
+      <w:r>
+        <w:t>Scenario nominal :</w:t>
+      </w:r>
+    </w:p>
+    <w:p>
+      <w:r>
+        <w:t xml:space="preserve">1 : L’utilisateur Clique sur le bouton </w:t>
+      </w:r>
+      <w:r>
+        <w:t>copié</w:t>
+      </w:r>
+      <w:r>
+        <w:t xml:space="preserve"> le sous-titre</w:t>
+      </w:r>
+      <w:r>
+        <w:br/>
+        <w:t xml:space="preserve">2 : Le système </w:t>
+      </w:r>
+      <w:r>
+        <w:t xml:space="preserve">copie le </w:t>
+      </w:r>
+      <w:r>
+        <w:t>sous-titre dans le presse-papier</w:t>
       </w:r>
     </w:p>
     <w:p/>
@@ -2202,15 +2559,6 @@
   </w:num>
   <w:num w:numId="4">
     <w:abstractNumId w:val="0"/>
-    <w:lvlOverride w:ilvl="0"/>
-    <w:lvlOverride w:ilvl="1"/>
-    <w:lvlOverride w:ilvl="2"/>
-    <w:lvlOverride w:ilvl="3"/>
-    <w:lvlOverride w:ilvl="4"/>
-    <w:lvlOverride w:ilvl="5"/>
-    <w:lvlOverride w:ilvl="6"/>
-    <w:lvlOverride w:ilvl="7"/>
-    <w:lvlOverride w:ilvl="8"/>
   </w:num>
 </w:numbering>
 </file>
@@ -2608,7 +2956,7 @@
   <w:style w:type="paragraph" w:default="1" w:styleId="Normal">
     <w:name w:val="Normal"/>
     <w:qFormat/>
-    <w:rsid w:val="00106AEB"/>
+    <w:rsid w:val="004B67BA"/>
   </w:style>
   <w:style w:type="character" w:default="1" w:styleId="Policepardfaut">
     <w:name w:val="Default Paragraph Font"/>
@@ -2910,4 +3258,16 @@
     </a:ext>
   </a:extLst>
 </a:theme>
+</file>
+
+<file path=customXml/item1.xml><?xml version="1.0" encoding="utf-8"?>
+<b:Sources xmlns:b="http://schemas.openxmlformats.org/officeDocument/2006/bibliography" xmlns="http://schemas.openxmlformats.org/officeDocument/2006/bibliography" SelectedStyle="\APASixthEditionOfficeOnline.xsl" StyleName="APA" Version="6"/>
+</file>
+
+<file path=customXml/itemProps1.xml><?xml version="1.0" encoding="utf-8"?>
+<ds:datastoreItem xmlns:ds="http://schemas.openxmlformats.org/officeDocument/2006/customXml" ds:itemID="{B9DCB3CA-23EE-4784-A221-BE5B7DA9EAEA}">
+  <ds:schemaRefs>
+    <ds:schemaRef ds:uri="http://schemas.openxmlformats.org/officeDocument/2006/bibliography"/>
+  </ds:schemaRefs>
+</ds:datastoreItem>
 </file>
</xml_diff>